<commit_message>
updating some wrong fonts in S1P2
</commit_message>
<xml_diff>
--- a/Lynwch_Styled_DOCX/第一幕 漓诺何/2 林草线/11 密林的月色.docx
+++ b/Lynwch_Styled_DOCX/第一幕 漓诺何/2 林草线/11 密林的月色.docx
@@ -1314,46 +1314,46 @@
         <w:snapToGrid w:val="0"/>
         <w:spacing w:beforeLines="50" w:before="156"/>
         <w:rPr>
-          <w:rFonts w:ascii="Bahnschrift SemiLight" w:eastAsia="华文仿宋" w:hAnsi="Bahnschrift SemiLight"/>
-        </w:rPr>
-      </w:pPr>
-      <w:r>
-        <w:rPr>
-          <w:rFonts w:ascii="Bahnschrift SemiLight" w:eastAsia="华文仿宋" w:hAnsi="Bahnschrift SemiLight"/>
-        </w:rPr>
-        <w:t xml:space="preserve">    </w:t>
-      </w:r>
-      <w:r>
-        <w:rPr>
-          <w:rFonts w:ascii="Bahnschrift SemiLight" w:eastAsia="华文仿宋" w:hAnsi="Bahnschrift SemiLight"/>
+          <w:rFonts w:ascii="DFKai-SB" w:eastAsia="DFKai-SB" w:hAnsi="DFKai-SB"/>
+        </w:rPr>
+      </w:pPr>
+      <w:r>
+        <w:rPr>
+          <w:rFonts w:ascii="Bahnschrift SemiLight" w:eastAsia="华文仿宋" w:hAnsi="Bahnschrift SemiLight"/>
+        </w:rPr>
+        <w:t xml:space="preserve">    </w:t>
+      </w:r>
+      <w:r>
+        <w:rPr>
+          <w:rFonts w:ascii="DFKai-SB" w:eastAsia="DFKai-SB" w:hAnsi="DFKai-SB"/>
         </w:rPr>
         <w:t>借着</w:t>
       </w:r>
       <w:proofErr w:type="spellStart"/>
       <w:r>
         <w:rPr>
-          <w:rFonts w:ascii="Bahnschrift SemiLight" w:eastAsia="华文仿宋" w:hAnsi="Bahnschrift SemiLight"/>
+          <w:rFonts w:ascii="DFKai-SB" w:eastAsia="DFKai-SB" w:hAnsi="DFKai-SB"/>
         </w:rPr>
         <w:t>Nybiri</w:t>
       </w:r>
       <w:proofErr w:type="spellEnd"/>
       <w:r>
         <w:rPr>
-          <w:rFonts w:ascii="Bahnschrift SemiLight" w:eastAsia="华文仿宋" w:hAnsi="Bahnschrift SemiLight"/>
+          <w:rFonts w:ascii="DFKai-SB" w:eastAsia="DFKai-SB" w:hAnsi="DFKai-SB"/>
         </w:rPr>
         <w:t>身体的</w:t>
       </w:r>
       <w:proofErr w:type="spellStart"/>
       <w:r>
         <w:rPr>
-          <w:rFonts w:ascii="Bahnschrift SemiLight" w:eastAsia="华文仿宋" w:hAnsi="Bahnschrift SemiLight"/>
+          <w:rFonts w:ascii="DFKai-SB" w:eastAsia="DFKai-SB" w:hAnsi="DFKai-SB"/>
         </w:rPr>
         <w:t>Retora</w:t>
       </w:r>
       <w:proofErr w:type="spellEnd"/>
       <w:r>
         <w:rPr>
-          <w:rFonts w:ascii="Bahnschrift SemiLight" w:eastAsia="华文仿宋" w:hAnsi="Bahnschrift SemiLight"/>
+          <w:rFonts w:ascii="DFKai-SB" w:eastAsia="DFKai-SB" w:hAnsi="DFKai-SB"/>
         </w:rPr>
         <w:t>向山下狂奔。</w:t>
       </w:r>
@@ -1458,12 +1458,12 @@
         <w:snapToGrid w:val="0"/>
         <w:spacing w:beforeLines="50" w:before="156"/>
         <w:rPr>
-          <w:rFonts w:ascii="Bahnschrift SemiLight" w:eastAsia="Yu Mincho" w:hAnsi="Bahnschrift SemiLight"/>
-        </w:rPr>
-      </w:pPr>
-      <w:r>
-        <w:rPr>
-          <w:rFonts w:ascii="Bahnschrift SemiLight" w:eastAsia="华文仿宋" w:hAnsi="Bahnschrift SemiLight"/>
+          <w:rFonts w:ascii="DFKai-SB" w:eastAsia="DFKai-SB" w:hAnsi="DFKai-SB"/>
+        </w:rPr>
+      </w:pPr>
+      <w:r>
+        <w:rPr>
+          <w:rFonts w:ascii="DFKai-SB" w:eastAsia="DFKai-SB" w:hAnsi="DFKai-SB"/>
         </w:rPr>
         <w:t xml:space="preserve">    </w:t>
       </w:r>
@@ -1483,12 +1483,18 @@
         <w:rPr>
           <w:rFonts w:ascii="DFKai-SB" w:eastAsia="DFKai-SB" w:hAnsi="DFKai-SB" w:hint="eastAsia"/>
         </w:rPr>
-        <w:t>没有太伤到——</w:t>
+        <w:t>没有太伤到</w:t>
       </w:r>
       <w:r>
         <w:rPr>
           <w:rFonts w:ascii="DFKai-SB" w:eastAsia="DFKai-SB" w:hAnsi="DFKai-SB" w:hint="eastAsia"/>
         </w:rPr>
+        <w:t>——</w:t>
+      </w:r>
+      <w:r>
+        <w:rPr>
+          <w:rFonts w:ascii="DFKai-SB" w:eastAsia="DFKai-SB" w:hAnsi="DFKai-SB" w:hint="eastAsia"/>
+        </w:rPr>
         <w:t>」</w:t>
       </w:r>
     </w:p>
@@ -1528,12 +1534,12 @@
         <w:snapToGrid w:val="0"/>
         <w:spacing w:beforeLines="50" w:before="156"/>
         <w:rPr>
-          <w:rFonts w:ascii="Bahnschrift SemiLight" w:eastAsia="华文仿宋" w:hAnsi="Bahnschrift SemiLight"/>
-        </w:rPr>
-      </w:pPr>
-      <w:r>
-        <w:rPr>
-          <w:rFonts w:ascii="Bahnschrift SemiLight" w:eastAsia="华文仿宋" w:hAnsi="Bahnschrift SemiLight"/>
+          <w:rFonts w:ascii="DFKai-SB" w:eastAsia="DFKai-SB" w:hAnsi="DFKai-SB"/>
+        </w:rPr>
+      </w:pPr>
+      <w:r>
+        <w:rPr>
+          <w:rFonts w:ascii="DFKai-SB" w:eastAsia="DFKai-SB" w:hAnsi="DFKai-SB"/>
         </w:rPr>
         <w:t xml:space="preserve">    </w:t>
       </w:r>

</xml_diff>